<commit_message>
Relational DB - Module 3 - Unit 2 - CouchDB - Lesson 3 - Views and Validations
</commit_message>
<xml_diff>
--- a/BaseDeDatos/3.BasesDeDatosNoRelacionales/Unidad2/Taller4_Consultas_usando_find.docx
+++ b/BaseDeDatos/3.BasesDeDatosNoRelacionales/Unidad2/Taller4_Consultas_usando_find.docx
@@ -63,29 +63,7 @@
           <w:szCs w:val="24"/>
           <w:lang w:val="es-CR"/>
         </w:rPr>
-        <w:t xml:space="preserve">Taller: Consultas con Mango </w:t>
-      </w:r>
-      <w:r>
-        <w:rPr>
-          <w:rFonts w:ascii="Arial" w:eastAsia="Times New Roman" w:hAnsi="Arial" w:cs="Arial"/>
-          <w:b/>
-          <w:bCs/>
-          <w:sz w:val="24"/>
-          <w:szCs w:val="24"/>
-          <w:lang w:val="es-CR"/>
-        </w:rPr>
-        <w:t>–</w:t>
-      </w:r>
-      <w:r>
-        <w:rPr>
-          <w:rFonts w:ascii="Arial" w:eastAsia="Times New Roman" w:hAnsi="Arial" w:cs="Arial"/>
-          <w:b/>
-          <w:bCs/>
-          <w:sz w:val="24"/>
-          <w:szCs w:val="24"/>
-          <w:lang w:val="es-CR"/>
-        </w:rPr>
-        <w:t xml:space="preserve"> Enfermería</w:t>
+        <w:t>Taller: Consultas con Mango – Enfermería</w:t>
       </w:r>
     </w:p>
     <w:p>
@@ -120,102 +98,27 @@
           <w:szCs w:val="24"/>
           <w:lang w:val="es-CR"/>
         </w:rPr>
-        <w:t xml:space="preserve">En un pueblo pequeño tenemos una enfermería donde se quiere registrar cada consulta de los pacientes. Tú tienes la tarea de trabajar con la base de datos en </w:t>
-      </w:r>
-      <w:proofErr w:type="spellStart"/>
-      <w:r>
-        <w:rPr>
-          <w:rFonts w:ascii="Arial" w:eastAsia="Times New Roman" w:hAnsi="Arial" w:cs="Arial"/>
-          <w:sz w:val="24"/>
-          <w:szCs w:val="24"/>
-          <w:lang w:val="es-CR"/>
-        </w:rPr>
-        <w:t>CouchDB</w:t>
-      </w:r>
-      <w:proofErr w:type="spellEnd"/>
-      <w:r>
-        <w:rPr>
-          <w:rFonts w:ascii="Arial" w:eastAsia="Times New Roman" w:hAnsi="Arial" w:cs="Arial"/>
-          <w:sz w:val="24"/>
-          <w:szCs w:val="24"/>
-          <w:lang w:val="es-CR"/>
-        </w:rPr>
-        <w:t xml:space="preserve"> a través del uso de la aplicación Web </w:t>
-      </w:r>
-      <w:proofErr w:type="spellStart"/>
-      <w:r>
-        <w:rPr>
-          <w:rFonts w:ascii="Arial" w:eastAsia="Times New Roman" w:hAnsi="Arial" w:cs="Arial"/>
-          <w:sz w:val="24"/>
-          <w:szCs w:val="24"/>
-          <w:lang w:val="es-CR"/>
-        </w:rPr>
-        <w:t>Fauxton</w:t>
-      </w:r>
-      <w:proofErr w:type="spellEnd"/>
-      <w:r>
-        <w:rPr>
-          <w:rFonts w:ascii="Arial" w:eastAsia="Times New Roman" w:hAnsi="Arial" w:cs="Arial"/>
-          <w:sz w:val="24"/>
-          <w:szCs w:val="24"/>
-          <w:lang w:val="es-CR"/>
-        </w:rPr>
-        <w:t xml:space="preserve">. </w:t>
-      </w:r>
-      <w:proofErr w:type="spellStart"/>
-      <w:r>
-        <w:rPr>
-          <w:rFonts w:ascii="Arial" w:eastAsia="Times New Roman" w:hAnsi="Arial" w:cs="Arial"/>
-          <w:sz w:val="24"/>
-          <w:szCs w:val="24"/>
-        </w:rPr>
-        <w:t>Seguidamente</w:t>
-      </w:r>
-      <w:proofErr w:type="spellEnd"/>
-      <w:r>
-        <w:rPr>
-          <w:rFonts w:ascii="Arial" w:eastAsia="Times New Roman" w:hAnsi="Arial" w:cs="Arial"/>
-          <w:sz w:val="24"/>
-          <w:szCs w:val="24"/>
-        </w:rPr>
-        <w:t xml:space="preserve">, </w:t>
-      </w:r>
-      <w:proofErr w:type="spellStart"/>
-      <w:r>
-        <w:rPr>
-          <w:rFonts w:ascii="Arial" w:eastAsia="Times New Roman" w:hAnsi="Arial" w:cs="Arial"/>
-          <w:sz w:val="24"/>
-          <w:szCs w:val="24"/>
-        </w:rPr>
-        <w:t>realiza</w:t>
-      </w:r>
-      <w:proofErr w:type="spellEnd"/>
-      <w:r>
-        <w:rPr>
-          <w:rFonts w:ascii="Arial" w:eastAsia="Times New Roman" w:hAnsi="Arial" w:cs="Arial"/>
-          <w:sz w:val="24"/>
-          <w:szCs w:val="24"/>
-        </w:rPr>
-        <w:t xml:space="preserve"> los </w:t>
-      </w:r>
-      <w:proofErr w:type="spellStart"/>
-      <w:r>
-        <w:rPr>
-          <w:rFonts w:ascii="Arial" w:eastAsia="Times New Roman" w:hAnsi="Arial" w:cs="Arial"/>
-          <w:sz w:val="24"/>
-          <w:szCs w:val="24"/>
-        </w:rPr>
-        <w:t>siguientes</w:t>
-      </w:r>
-      <w:proofErr w:type="spellEnd"/>
-      <w:r>
-        <w:rPr>
-          <w:rFonts w:ascii="Arial" w:eastAsia="Times New Roman" w:hAnsi="Arial" w:cs="Arial"/>
-          <w:sz w:val="24"/>
-          <w:szCs w:val="24"/>
-        </w:rPr>
-        <w:t xml:space="preserve"> pasos:</w:t>
-      </w:r>
+        <w:t xml:space="preserve">En un pueblo pequeño tenemos una enfermería donde se quiere registrar cada consulta de los pacientes. Tú tienes la tarea de trabajar con la base de datos en CouchDB a través del uso de la aplicación Web Fauxton. </w:t>
+      </w:r>
+      <w:r>
+        <w:rPr>
+          <w:rFonts w:ascii="Arial" w:eastAsia="Times New Roman" w:hAnsi="Arial" w:cs="Arial"/>
+          <w:sz w:val="24"/>
+          <w:szCs w:val="24"/>
+        </w:rPr>
+        <w:t>Seguidamente, realiza los siguientes pasos:</w:t>
+      </w:r>
+    </w:p>
+    <w:p>
+      <w:pPr>
+        <w:spacing w:after="0" w:line="240" w:lineRule="auto"/>
+        <w:jc w:val="both"/>
+        <w:rPr>
+          <w:rFonts w:ascii="Arial" w:eastAsia="Times New Roman" w:hAnsi="Arial" w:cs="Arial"/>
+          <w:sz w:val="24"/>
+          <w:szCs w:val="24"/>
+        </w:rPr>
+      </w:pPr>
     </w:p>
     <w:p>
       <w:pPr>
@@ -241,7 +144,6 @@
         </w:rPr>
         <w:t xml:space="preserve">Crea la base de datos </w:t>
       </w:r>
-      <w:proofErr w:type="spellStart"/>
       <w:r>
         <w:rPr>
           <w:rFonts w:ascii="Arial" w:eastAsia="Times New Roman" w:hAnsi="Arial" w:cs="Arial"/>
@@ -253,16 +155,77 @@
         </w:rPr>
         <w:t>enfermeria</w:t>
       </w:r>
-      <w:proofErr w:type="spellEnd"/>
-      <w:r>
-        <w:rPr>
-          <w:rFonts w:ascii="Arial" w:eastAsia="Times New Roman" w:hAnsi="Arial" w:cs="Arial"/>
-          <w:sz w:val="24"/>
-          <w:szCs w:val="24"/>
-          <w:lang w:val="es-CR"/>
-        </w:rPr>
-        <w:t xml:space="preserve">. </w:t>
-      </w:r>
+      <w:r>
+        <w:rPr>
+          <w:rFonts w:ascii="Arial" w:eastAsia="Times New Roman" w:hAnsi="Arial" w:cs="Arial"/>
+          <w:sz w:val="24"/>
+          <w:szCs w:val="24"/>
+          <w:lang w:val="es-CR"/>
+        </w:rPr>
+        <w:t>.</w:t>
+      </w:r>
+    </w:p>
+    <w:p>
+      <w:pPr>
+        <w:spacing w:after="0" w:line="240" w:lineRule="auto"/>
+        <w:ind w:left="720"/>
+        <w:jc w:val="both"/>
+        <w:rPr>
+          <w:rFonts w:ascii="Arial" w:eastAsia="Times New Roman" w:hAnsi="Arial" w:cs="Arial"/>
+          <w:sz w:val="24"/>
+          <w:szCs w:val="24"/>
+          <w:lang w:val="es-CR"/>
+        </w:rPr>
+      </w:pPr>
+    </w:p>
+    <w:p>
+      <w:pPr>
+        <w:spacing w:after="0" w:line="240" w:lineRule="auto"/>
+        <w:ind w:left="720"/>
+        <w:rPr>
+          <w:rFonts w:ascii="Courier New" w:eastAsia="Times New Roman" w:hAnsi="Courier New" w:cs="Courier New"/>
+          <w:sz w:val="20"/>
+          <w:szCs w:val="20"/>
+        </w:rPr>
+      </w:pPr>
+      <w:r>
+        <w:rPr>
+          <w:rFonts w:ascii="Courier New" w:eastAsia="Times New Roman" w:hAnsi="Courier New" w:cs="Courier New"/>
+          <w:sz w:val="20"/>
+          <w:szCs w:val="20"/>
+        </w:rPr>
+        <w:t xml:space="preserve">Curl -X PUT </w:t>
+      </w:r>
+      <w:hyperlink r:id="rId5" w:history="1">
+        <w:r>
+          <w:rPr>
+            <w:rFonts w:ascii="Courier New" w:eastAsia="Times New Roman" w:hAnsi="Courier New" w:cs="Courier New"/>
+            <w:sz w:val="20"/>
+            <w:szCs w:val="20"/>
+          </w:rPr>
+          <w:t>http://127.0.0.1:5984/</w:t>
+        </w:r>
+        <w:r>
+          <w:rPr>
+            <w:rFonts w:ascii="Courier New" w:eastAsia="Times New Roman" w:hAnsi="Courier New" w:cs="Courier New"/>
+            <w:sz w:val="20"/>
+            <w:szCs w:val="20"/>
+          </w:rPr>
+          <w:t>enfermeria</w:t>
+        </w:r>
+      </w:hyperlink>
+    </w:p>
+    <w:p>
+      <w:pPr>
+        <w:spacing w:after="0" w:line="240" w:lineRule="auto"/>
+        <w:ind w:left="720"/>
+        <w:jc w:val="both"/>
+        <w:rPr>
+          <w:rFonts w:ascii="Arial" w:eastAsia="Times New Roman" w:hAnsi="Arial" w:cs="Arial"/>
+          <w:sz w:val="24"/>
+          <w:szCs w:val="24"/>
+        </w:rPr>
+      </w:pPr>
     </w:p>
     <w:p>
       <w:pPr>
@@ -286,27 +249,7 @@
           <w:szCs w:val="24"/>
           <w:lang w:val="es-CR"/>
         </w:rPr>
-        <w:t xml:space="preserve">Inserta 3 documentos usando los </w:t>
-      </w:r>
-      <w:proofErr w:type="spellStart"/>
-      <w:r>
-        <w:rPr>
-          <w:rFonts w:ascii="Arial" w:eastAsia="Times New Roman" w:hAnsi="Arial" w:cs="Arial"/>
-          <w:sz w:val="24"/>
-          <w:szCs w:val="24"/>
-          <w:lang w:val="es-CR"/>
-        </w:rPr>
-        <w:t>ids</w:t>
-      </w:r>
-      <w:proofErr w:type="spellEnd"/>
-      <w:r>
-        <w:rPr>
-          <w:rFonts w:ascii="Arial" w:eastAsia="Times New Roman" w:hAnsi="Arial" w:cs="Arial"/>
-          <w:sz w:val="24"/>
-          <w:szCs w:val="24"/>
-          <w:lang w:val="es-CR"/>
-        </w:rPr>
-        <w:t xml:space="preserve"> generados con: </w:t>
+        <w:t xml:space="preserve">Inserta 3 documentos usando los ids generados con: </w:t>
       </w:r>
     </w:p>
     <w:p>
@@ -331,47 +274,7 @@
           <w:szCs w:val="24"/>
           <w:lang w:val="es-CR"/>
         </w:rPr>
-        <w:t>{"</w:t>
-      </w:r>
-      <w:proofErr w:type="spellStart"/>
-      <w:r>
-        <w:rPr>
-          <w:rFonts w:ascii="Arial" w:eastAsia="Times New Roman" w:hAnsi="Arial" w:cs="Arial"/>
-          <w:sz w:val="24"/>
-          <w:szCs w:val="24"/>
-          <w:lang w:val="es-CR"/>
-        </w:rPr>
-        <w:t>descripcion</w:t>
-      </w:r>
-      <w:proofErr w:type="spellEnd"/>
-      <w:r>
-        <w:rPr>
-          <w:rFonts w:ascii="Arial" w:eastAsia="Times New Roman" w:hAnsi="Arial" w:cs="Arial"/>
-          <w:sz w:val="24"/>
-          <w:szCs w:val="24"/>
-          <w:lang w:val="es-CR"/>
-        </w:rPr>
-        <w:t>": "dolor de cabeza", "paciente": "</w:t>
-      </w:r>
-      <w:proofErr w:type="spellStart"/>
-      <w:r>
-        <w:rPr>
-          <w:rFonts w:ascii="Arial" w:eastAsia="Times New Roman" w:hAnsi="Arial" w:cs="Arial"/>
-          <w:sz w:val="24"/>
-          <w:szCs w:val="24"/>
-          <w:lang w:val="es-CR"/>
-        </w:rPr>
-        <w:t>luis</w:t>
-      </w:r>
-      <w:proofErr w:type="spellEnd"/>
-      <w:r>
-        <w:rPr>
-          <w:rFonts w:ascii="Arial" w:eastAsia="Times New Roman" w:hAnsi="Arial" w:cs="Arial"/>
-          <w:sz w:val="24"/>
-          <w:szCs w:val="24"/>
-          <w:lang w:val="es-CR"/>
-        </w:rPr>
-        <w:t xml:space="preserve">"} </w:t>
+        <w:t xml:space="preserve">{"descripcion": "dolor de cabeza", "paciente": "luis"} </w:t>
       </w:r>
     </w:p>
     <w:p>
@@ -396,47 +299,7 @@
           <w:szCs w:val="24"/>
           <w:lang w:val="es-CR"/>
         </w:rPr>
-        <w:t>{"</w:t>
-      </w:r>
-      <w:proofErr w:type="spellStart"/>
-      <w:r>
-        <w:rPr>
-          <w:rFonts w:ascii="Arial" w:eastAsia="Times New Roman" w:hAnsi="Arial" w:cs="Arial"/>
-          <w:sz w:val="24"/>
-          <w:szCs w:val="24"/>
-          <w:lang w:val="es-CR"/>
-        </w:rPr>
-        <w:t>descripcion</w:t>
-      </w:r>
-      <w:proofErr w:type="spellEnd"/>
-      <w:r>
-        <w:rPr>
-          <w:rFonts w:ascii="Arial" w:eastAsia="Times New Roman" w:hAnsi="Arial" w:cs="Arial"/>
-          <w:sz w:val="24"/>
-          <w:szCs w:val="24"/>
-          <w:lang w:val="es-CR"/>
-        </w:rPr>
-        <w:t>": "dolor de muela", "paciente": "</w:t>
-      </w:r>
-      <w:proofErr w:type="spellStart"/>
-      <w:r>
-        <w:rPr>
-          <w:rFonts w:ascii="Arial" w:eastAsia="Times New Roman" w:hAnsi="Arial" w:cs="Arial"/>
-          <w:sz w:val="24"/>
-          <w:szCs w:val="24"/>
-          <w:lang w:val="es-CR"/>
-        </w:rPr>
-        <w:t>luis</w:t>
-      </w:r>
-      <w:proofErr w:type="spellEnd"/>
-      <w:r>
-        <w:rPr>
-          <w:rFonts w:ascii="Arial" w:eastAsia="Times New Roman" w:hAnsi="Arial" w:cs="Arial"/>
-          <w:sz w:val="24"/>
-          <w:szCs w:val="24"/>
-          <w:lang w:val="es-CR"/>
-        </w:rPr>
-        <w:t xml:space="preserve">"} </w:t>
+        <w:t xml:space="preserve">{"descripcion": "dolor de muela", "paciente": "luis"} </w:t>
       </w:r>
     </w:p>
     <w:p>
@@ -459,44 +322,482 @@
           <w:sz w:val="24"/>
           <w:szCs w:val="24"/>
         </w:rPr>
-        <w:t>{"</w:t>
-      </w:r>
-      <w:proofErr w:type="spellStart"/>
-      <w:r>
-        <w:rPr>
-          <w:rFonts w:ascii="Arial" w:eastAsia="Times New Roman" w:hAnsi="Arial" w:cs="Arial"/>
-          <w:sz w:val="24"/>
-          <w:szCs w:val="24"/>
-        </w:rPr>
-        <w:t>descripcion</w:t>
-      </w:r>
-      <w:proofErr w:type="spellEnd"/>
-      <w:r>
-        <w:rPr>
-          <w:rFonts w:ascii="Arial" w:eastAsia="Times New Roman" w:hAnsi="Arial" w:cs="Arial"/>
-          <w:sz w:val="24"/>
-          <w:szCs w:val="24"/>
-        </w:rPr>
-        <w:t>": "nauseas", "</w:t>
-      </w:r>
-      <w:proofErr w:type="spellStart"/>
-      <w:r>
-        <w:rPr>
-          <w:rFonts w:ascii="Arial" w:eastAsia="Times New Roman" w:hAnsi="Arial" w:cs="Arial"/>
-          <w:sz w:val="24"/>
-          <w:szCs w:val="24"/>
-        </w:rPr>
-        <w:t>paciente</w:t>
-      </w:r>
-      <w:proofErr w:type="spellEnd"/>
-      <w:r>
-        <w:rPr>
-          <w:rFonts w:ascii="Arial" w:eastAsia="Times New Roman" w:hAnsi="Arial" w:cs="Arial"/>
-          <w:sz w:val="24"/>
-          <w:szCs w:val="24"/>
-        </w:rPr>
-        <w:t xml:space="preserve">": "ana"} </w:t>
-      </w:r>
+        <w:t xml:space="preserve">{"descripcion": "nauseas", "paciente": "ana"} </w:t>
+      </w:r>
+    </w:p>
+    <w:p>
+      <w:pPr>
+        <w:spacing w:after="0" w:line="240" w:lineRule="auto"/>
+        <w:jc w:val="both"/>
+        <w:rPr>
+          <w:rFonts w:ascii="Arial" w:eastAsia="Times New Roman" w:hAnsi="Arial" w:cs="Arial"/>
+          <w:sz w:val="24"/>
+          <w:szCs w:val="24"/>
+        </w:rPr>
+      </w:pPr>
+    </w:p>
+    <w:p>
+      <w:pPr>
+        <w:spacing w:after="0" w:line="240" w:lineRule="auto"/>
+        <w:ind w:left="720"/>
+        <w:rPr>
+          <w:rFonts w:ascii="Courier New" w:eastAsia="Times New Roman" w:hAnsi="Courier New" w:cs="Courier New"/>
+          <w:sz w:val="20"/>
+          <w:szCs w:val="20"/>
+        </w:rPr>
+      </w:pPr>
+      <w:r>
+        <w:rPr>
+          <w:rFonts w:ascii="Courier New" w:eastAsia="Times New Roman" w:hAnsi="Courier New" w:cs="Courier New"/>
+          <w:sz w:val="20"/>
+          <w:szCs w:val="20"/>
+        </w:rPr>
+        <w:t>curl -X GET http://127.0.0.01:5984/_uuids</w:t>
+      </w:r>
+    </w:p>
+    <w:p>
+      <w:pPr>
+        <w:spacing w:after="0" w:line="240" w:lineRule="auto"/>
+        <w:ind w:left="720"/>
+        <w:jc w:val="both"/>
+        <w:rPr>
+          <w:rFonts w:ascii="Arial" w:eastAsia="Times New Roman" w:hAnsi="Arial" w:cs="Arial"/>
+          <w:sz w:val="24"/>
+          <w:szCs w:val="24"/>
+        </w:rPr>
+      </w:pPr>
+    </w:p>
+    <w:p>
+      <w:pPr>
+        <w:spacing w:after="0" w:line="240" w:lineRule="auto"/>
+        <w:ind w:left="720"/>
+        <w:rPr>
+          <w:rFonts w:ascii="Courier New" w:eastAsia="Times New Roman" w:hAnsi="Courier New" w:cs="Courier New"/>
+          <w:sz w:val="20"/>
+          <w:szCs w:val="20"/>
+          <w:lang w:val="es-CR"/>
+        </w:rPr>
+      </w:pPr>
+      <w:r>
+        <w:rPr>
+          <w:rFonts w:ascii="Courier New" w:eastAsia="Times New Roman" w:hAnsi="Courier New" w:cs="Courier New"/>
+          <w:sz w:val="20"/>
+          <w:szCs w:val="20"/>
+          <w:lang w:val="es-CR"/>
+        </w:rPr>
+        <w:t xml:space="preserve">curl -X </w:t>
+      </w:r>
+      <w:r>
+        <w:rPr>
+          <w:rFonts w:ascii="Courier New" w:eastAsia="Times New Roman" w:hAnsi="Courier New" w:cs="Courier New"/>
+          <w:sz w:val="20"/>
+          <w:szCs w:val="20"/>
+          <w:lang w:val="es-CR"/>
+        </w:rPr>
+        <w:t>PUT</w:t>
+      </w:r>
+      <w:r>
+        <w:rPr>
+          <w:rFonts w:ascii="Courier New" w:eastAsia="Times New Roman" w:hAnsi="Courier New" w:cs="Courier New"/>
+          <w:sz w:val="20"/>
+          <w:szCs w:val="20"/>
+          <w:lang w:val="es-CR"/>
+        </w:rPr>
+        <w:t xml:space="preserve"> </w:t>
+      </w:r>
+      <w:hyperlink r:id="rId6" w:history="1">
+        <w:r>
+          <w:rPr>
+            <w:rStyle w:val="Hyperlink"/>
+            <w:rFonts w:ascii="Courier New" w:eastAsia="Times New Roman" w:hAnsi="Courier New" w:cs="Courier New"/>
+            <w:sz w:val="20"/>
+            <w:szCs w:val="20"/>
+            <w:lang w:val="es-CR"/>
+          </w:rPr>
+          <w:t>http://127.0.0.01:5984/</w:t>
+        </w:r>
+        <w:r>
+          <w:rPr>
+            <w:rStyle w:val="Hyperlink"/>
+            <w:rFonts w:ascii="Courier New" w:eastAsia="Times New Roman" w:hAnsi="Courier New" w:cs="Courier New"/>
+            <w:sz w:val="20"/>
+            <w:szCs w:val="20"/>
+            <w:lang w:val="es-CR"/>
+          </w:rPr>
+          <w:t>enfermeria/1234</w:t>
+        </w:r>
+      </w:hyperlink>
+      <w:r>
+        <w:rPr>
+          <w:rFonts w:ascii="Courier New" w:eastAsia="Times New Roman" w:hAnsi="Courier New" w:cs="Courier New"/>
+          <w:sz w:val="20"/>
+          <w:szCs w:val="20"/>
+          <w:lang w:val="es-CR"/>
+        </w:rPr>
+        <w:t xml:space="preserve"> </w:t>
+      </w:r>
+      <w:r>
+        <w:rPr>
+          <w:rFonts w:ascii="Courier New" w:eastAsia="Times New Roman" w:hAnsi="Courier New" w:cs="Courier New"/>
+          <w:sz w:val="20"/>
+          <w:szCs w:val="20"/>
+          <w:lang w:val="es-CR"/>
+        </w:rPr>
+        <w:t>-d {“descripcio</w:t>
+      </w:r>
+      <w:r>
+        <w:rPr>
+          <w:rFonts w:ascii="Courier New" w:eastAsia="Times New Roman" w:hAnsi="Courier New" w:cs="Courier New"/>
+          <w:sz w:val="20"/>
+          <w:szCs w:val="20"/>
+          <w:lang w:val="es-CR"/>
+        </w:rPr>
+        <w:t>n</w:t>
+      </w:r>
+      <w:r>
+        <w:rPr>
+          <w:rFonts w:ascii="Courier New" w:eastAsia="Times New Roman" w:hAnsi="Courier New" w:cs="Courier New"/>
+          <w:sz w:val="20"/>
+          <w:szCs w:val="20"/>
+          <w:lang w:val="es-CR"/>
+        </w:rPr>
+        <w:t>”</w:t>
+      </w:r>
+      <w:r>
+        <w:rPr>
+          <w:rFonts w:ascii="Courier New" w:eastAsia="Times New Roman" w:hAnsi="Courier New" w:cs="Courier New"/>
+          <w:sz w:val="20"/>
+          <w:szCs w:val="20"/>
+          <w:lang w:val="es-CR"/>
+        </w:rPr>
+        <w:t>: “dolor de cabeza”, ”paciente”: “luis”</w:t>
+      </w:r>
+      <w:r>
+        <w:rPr>
+          <w:rFonts w:ascii="Courier New" w:eastAsia="Times New Roman" w:hAnsi="Courier New" w:cs="Courier New"/>
+          <w:sz w:val="20"/>
+          <w:szCs w:val="20"/>
+          <w:lang w:val="es-CR"/>
+        </w:rPr>
+        <w:t>}</w:t>
+      </w:r>
+    </w:p>
+    <w:p>
+      <w:pPr>
+        <w:spacing w:after="0" w:line="240" w:lineRule="auto"/>
+        <w:ind w:left="720"/>
+        <w:rPr>
+          <w:rFonts w:ascii="Courier New" w:eastAsia="Times New Roman" w:hAnsi="Courier New" w:cs="Courier New"/>
+          <w:sz w:val="20"/>
+          <w:szCs w:val="20"/>
+          <w:lang w:val="es-CR"/>
+        </w:rPr>
+      </w:pPr>
+    </w:p>
+    <w:p>
+      <w:pPr>
+        <w:spacing w:after="0" w:line="240" w:lineRule="auto"/>
+        <w:ind w:left="720"/>
+        <w:rPr>
+          <w:rFonts w:ascii="Courier New" w:eastAsia="Times New Roman" w:hAnsi="Courier New" w:cs="Courier New"/>
+          <w:sz w:val="20"/>
+          <w:szCs w:val="20"/>
+          <w:lang w:val="es-CR"/>
+        </w:rPr>
+      </w:pPr>
+      <w:r>
+        <w:rPr>
+          <w:rFonts w:ascii="Courier New" w:eastAsia="Times New Roman" w:hAnsi="Courier New" w:cs="Courier New"/>
+          <w:sz w:val="20"/>
+          <w:szCs w:val="20"/>
+          <w:lang w:val="es-CR"/>
+        </w:rPr>
+        <w:t xml:space="preserve">curl -X PUT </w:t>
+      </w:r>
+      <w:hyperlink r:id="rId7" w:history="1">
+        <w:r>
+          <w:rPr>
+            <w:rStyle w:val="Hyperlink"/>
+            <w:rFonts w:ascii="Courier New" w:eastAsia="Times New Roman" w:hAnsi="Courier New" w:cs="Courier New"/>
+            <w:sz w:val="20"/>
+            <w:szCs w:val="20"/>
+            <w:lang w:val="es-CR"/>
+          </w:rPr>
+          <w:t>http://127.0.0.01:5984/enfermeria/</w:t>
+        </w:r>
+        <w:r>
+          <w:rPr>
+            <w:rStyle w:val="Hyperlink"/>
+            <w:rFonts w:ascii="Courier New" w:eastAsia="Times New Roman" w:hAnsi="Courier New" w:cs="Courier New"/>
+            <w:sz w:val="20"/>
+            <w:szCs w:val="20"/>
+            <w:lang w:val="es-CR"/>
+          </w:rPr>
+          <w:t>4321</w:t>
+        </w:r>
+      </w:hyperlink>
+      <w:r>
+        <w:rPr>
+          <w:rFonts w:ascii="Courier New" w:eastAsia="Times New Roman" w:hAnsi="Courier New" w:cs="Courier New"/>
+          <w:sz w:val="20"/>
+          <w:szCs w:val="20"/>
+          <w:lang w:val="es-CR"/>
+        </w:rPr>
+        <w:t xml:space="preserve"> </w:t>
+      </w:r>
+      <w:r>
+        <w:rPr>
+          <w:rFonts w:ascii="Courier New" w:eastAsia="Times New Roman" w:hAnsi="Courier New" w:cs="Courier New"/>
+          <w:sz w:val="20"/>
+          <w:szCs w:val="20"/>
+          <w:lang w:val="es-CR"/>
+        </w:rPr>
+        <w:t>-</w:t>
+      </w:r>
+      <w:r>
+        <w:rPr>
+          <w:rFonts w:ascii="Courier New" w:eastAsia="Times New Roman" w:hAnsi="Courier New" w:cs="Courier New"/>
+          <w:sz w:val="20"/>
+          <w:szCs w:val="20"/>
+          <w:lang w:val="es-CR"/>
+        </w:rPr>
+        <w:t>d {“descripcio</w:t>
+      </w:r>
+      <w:r>
+        <w:rPr>
+          <w:rFonts w:ascii="Courier New" w:eastAsia="Times New Roman" w:hAnsi="Courier New" w:cs="Courier New"/>
+          <w:sz w:val="20"/>
+          <w:szCs w:val="20"/>
+          <w:lang w:val="es-CR"/>
+        </w:rPr>
+        <w:t>n</w:t>
+      </w:r>
+      <w:r>
+        <w:rPr>
+          <w:rFonts w:ascii="Courier New" w:eastAsia="Times New Roman" w:hAnsi="Courier New" w:cs="Courier New"/>
+          <w:sz w:val="20"/>
+          <w:szCs w:val="20"/>
+          <w:lang w:val="es-CR"/>
+        </w:rPr>
+        <w:t>”</w:t>
+      </w:r>
+      <w:r>
+        <w:rPr>
+          <w:rFonts w:ascii="Courier New" w:eastAsia="Times New Roman" w:hAnsi="Courier New" w:cs="Courier New"/>
+          <w:sz w:val="20"/>
+          <w:szCs w:val="20"/>
+          <w:lang w:val="es-CR"/>
+        </w:rPr>
+        <w:t xml:space="preserve">: “dolor de </w:t>
+      </w:r>
+      <w:r>
+        <w:rPr>
+          <w:rFonts w:ascii="Courier New" w:eastAsia="Times New Roman" w:hAnsi="Courier New" w:cs="Courier New"/>
+          <w:sz w:val="20"/>
+          <w:szCs w:val="20"/>
+          <w:lang w:val="es-CR"/>
+        </w:rPr>
+        <w:t>muela</w:t>
+      </w:r>
+      <w:r>
+        <w:rPr>
+          <w:rFonts w:ascii="Courier New" w:eastAsia="Times New Roman" w:hAnsi="Courier New" w:cs="Courier New"/>
+          <w:sz w:val="20"/>
+          <w:szCs w:val="20"/>
+          <w:lang w:val="es-CR"/>
+        </w:rPr>
+        <w:t>”, ”paciente”: “luis”</w:t>
+      </w:r>
+      <w:r>
+        <w:rPr>
+          <w:rFonts w:ascii="Courier New" w:eastAsia="Times New Roman" w:hAnsi="Courier New" w:cs="Courier New"/>
+          <w:sz w:val="20"/>
+          <w:szCs w:val="20"/>
+          <w:lang w:val="es-CR"/>
+        </w:rPr>
+        <w:t>}</w:t>
+      </w:r>
+    </w:p>
+    <w:p>
+      <w:pPr>
+        <w:spacing w:after="0" w:line="240" w:lineRule="auto"/>
+        <w:ind w:left="720"/>
+        <w:jc w:val="both"/>
+        <w:rPr>
+          <w:rFonts w:ascii="Arial" w:eastAsia="Times New Roman" w:hAnsi="Arial" w:cs="Arial"/>
+          <w:sz w:val="24"/>
+          <w:szCs w:val="24"/>
+          <w:lang w:val="es-CR"/>
+        </w:rPr>
+      </w:pPr>
+    </w:p>
+    <w:p>
+      <w:pPr>
+        <w:spacing w:after="0" w:line="240" w:lineRule="auto"/>
+        <w:ind w:left="720"/>
+        <w:rPr>
+          <w:rFonts w:ascii="Courier New" w:eastAsia="Times New Roman" w:hAnsi="Courier New" w:cs="Courier New"/>
+          <w:sz w:val="20"/>
+          <w:szCs w:val="20"/>
+          <w:lang w:val="es-CR"/>
+        </w:rPr>
+      </w:pPr>
+      <w:r>
+        <w:rPr>
+          <w:rFonts w:ascii="Courier New" w:eastAsia="Times New Roman" w:hAnsi="Courier New" w:cs="Courier New"/>
+          <w:sz w:val="20"/>
+          <w:szCs w:val="20"/>
+          <w:lang w:val="es-CR"/>
+        </w:rPr>
+        <w:t xml:space="preserve">curl -X PUT </w:t>
+      </w:r>
+      <w:hyperlink r:id="rId8" w:history="1">
+        <w:r>
+          <w:rPr>
+            <w:rStyle w:val="Hyperlink"/>
+            <w:rFonts w:ascii="Courier New" w:eastAsia="Times New Roman" w:hAnsi="Courier New" w:cs="Courier New"/>
+            <w:sz w:val="20"/>
+            <w:szCs w:val="20"/>
+            <w:lang w:val="es-CR"/>
+          </w:rPr>
+          <w:t>http://127.0.0.01:5984/enfermeria/</w:t>
+        </w:r>
+        <w:r>
+          <w:rPr>
+            <w:rStyle w:val="Hyperlink"/>
+            <w:rFonts w:ascii="Courier New" w:eastAsia="Times New Roman" w:hAnsi="Courier New" w:cs="Courier New"/>
+            <w:sz w:val="20"/>
+            <w:szCs w:val="20"/>
+            <w:lang w:val="es-CR"/>
+          </w:rPr>
+          <w:t>3214</w:t>
+        </w:r>
+      </w:hyperlink>
+      <w:r>
+        <w:rPr>
+          <w:rFonts w:ascii="Courier New" w:eastAsia="Times New Roman" w:hAnsi="Courier New" w:cs="Courier New"/>
+          <w:sz w:val="20"/>
+          <w:szCs w:val="20"/>
+          <w:lang w:val="es-CR"/>
+        </w:rPr>
+        <w:t xml:space="preserve"> </w:t>
+      </w:r>
+      <w:r>
+        <w:rPr>
+          <w:rFonts w:ascii="Courier New" w:eastAsia="Times New Roman" w:hAnsi="Courier New" w:cs="Courier New"/>
+          <w:sz w:val="20"/>
+          <w:szCs w:val="20"/>
+          <w:lang w:val="es-CR"/>
+        </w:rPr>
+        <w:t>-</w:t>
+      </w:r>
+      <w:r>
+        <w:rPr>
+          <w:rFonts w:ascii="Courier New" w:eastAsia="Times New Roman" w:hAnsi="Courier New" w:cs="Courier New"/>
+          <w:sz w:val="20"/>
+          <w:szCs w:val="20"/>
+          <w:lang w:val="es-CR"/>
+        </w:rPr>
+        <w:t>d {“descripcio</w:t>
+      </w:r>
+      <w:r>
+        <w:rPr>
+          <w:rFonts w:ascii="Courier New" w:eastAsia="Times New Roman" w:hAnsi="Courier New" w:cs="Courier New"/>
+          <w:sz w:val="20"/>
+          <w:szCs w:val="20"/>
+          <w:lang w:val="es-CR"/>
+        </w:rPr>
+        <w:t>n</w:t>
+      </w:r>
+      <w:r>
+        <w:rPr>
+          <w:rFonts w:ascii="Courier New" w:eastAsia="Times New Roman" w:hAnsi="Courier New" w:cs="Courier New"/>
+          <w:sz w:val="20"/>
+          <w:szCs w:val="20"/>
+          <w:lang w:val="es-CR"/>
+        </w:rPr>
+        <w:t>”</w:t>
+      </w:r>
+      <w:r>
+        <w:rPr>
+          <w:rFonts w:ascii="Courier New" w:eastAsia="Times New Roman" w:hAnsi="Courier New" w:cs="Courier New"/>
+          <w:sz w:val="20"/>
+          <w:szCs w:val="20"/>
+          <w:lang w:val="es-CR"/>
+        </w:rPr>
+        <w:t>: “</w:t>
+      </w:r>
+      <w:r>
+        <w:rPr>
+          <w:rFonts w:ascii="Courier New" w:eastAsia="Times New Roman" w:hAnsi="Courier New" w:cs="Courier New"/>
+          <w:sz w:val="20"/>
+          <w:szCs w:val="20"/>
+          <w:lang w:val="es-CR"/>
+        </w:rPr>
+        <w:t>nauseas</w:t>
+      </w:r>
+      <w:r>
+        <w:rPr>
+          <w:rFonts w:ascii="Courier New" w:eastAsia="Times New Roman" w:hAnsi="Courier New" w:cs="Courier New"/>
+          <w:sz w:val="20"/>
+          <w:szCs w:val="20"/>
+          <w:lang w:val="es-CR"/>
+        </w:rPr>
+        <w:t>”, ”paciente”: “</w:t>
+      </w:r>
+      <w:r>
+        <w:rPr>
+          <w:rFonts w:ascii="Courier New" w:eastAsia="Times New Roman" w:hAnsi="Courier New" w:cs="Courier New"/>
+          <w:sz w:val="20"/>
+          <w:szCs w:val="20"/>
+          <w:lang w:val="es-CR"/>
+        </w:rPr>
+        <w:t>ana</w:t>
+      </w:r>
+      <w:r>
+        <w:rPr>
+          <w:rFonts w:ascii="Courier New" w:eastAsia="Times New Roman" w:hAnsi="Courier New" w:cs="Courier New"/>
+          <w:sz w:val="20"/>
+          <w:szCs w:val="20"/>
+          <w:lang w:val="es-CR"/>
+        </w:rPr>
+        <w:t>”</w:t>
+      </w:r>
+      <w:r>
+        <w:rPr>
+          <w:rFonts w:ascii="Courier New" w:eastAsia="Times New Roman" w:hAnsi="Courier New" w:cs="Courier New"/>
+          <w:sz w:val="20"/>
+          <w:szCs w:val="20"/>
+          <w:lang w:val="es-CR"/>
+        </w:rPr>
+        <w:t>}</w:t>
+      </w:r>
+    </w:p>
+    <w:p>
+      <w:pPr>
+        <w:spacing w:after="0" w:line="240" w:lineRule="auto"/>
+        <w:ind w:left="720"/>
+        <w:jc w:val="both"/>
+        <w:rPr>
+          <w:rFonts w:ascii="Arial" w:eastAsia="Times New Roman" w:hAnsi="Arial" w:cs="Arial"/>
+          <w:sz w:val="24"/>
+          <w:szCs w:val="24"/>
+          <w:lang w:val="es-CR"/>
+        </w:rPr>
+      </w:pPr>
+    </w:p>
+    <w:p>
+      <w:pPr>
+        <w:spacing w:after="0" w:line="240" w:lineRule="auto"/>
+        <w:ind w:left="1440"/>
+        <w:jc w:val="both"/>
+        <w:rPr>
+          <w:rFonts w:ascii="Arial" w:eastAsia="Times New Roman" w:hAnsi="Arial" w:cs="Arial"/>
+          <w:sz w:val="24"/>
+          <w:szCs w:val="24"/>
+          <w:lang w:val="es-CR"/>
+        </w:rPr>
+      </w:pPr>
     </w:p>
     <w:p>
       <w:pPr>
@@ -541,7 +842,6 @@
         </w:rPr>
         <w:t xml:space="preserve"> los documentos del paciente </w:t>
       </w:r>
-      <w:proofErr w:type="spellStart"/>
       <w:r>
         <w:rPr>
           <w:rFonts w:ascii="Arial" w:eastAsia="Times New Roman" w:hAnsi="Arial" w:cs="Arial"/>
@@ -553,91 +853,22 @@
         </w:rPr>
         <w:t>luis</w:t>
       </w:r>
-      <w:proofErr w:type="spellEnd"/>
-      <w:r>
-        <w:rPr>
-          <w:rFonts w:ascii="Arial" w:eastAsia="Times New Roman" w:hAnsi="Arial" w:cs="Arial"/>
-          <w:sz w:val="24"/>
-          <w:szCs w:val="24"/>
-          <w:lang w:val="es-CR"/>
-        </w:rPr>
-        <w:t xml:space="preserve">, usando la funcionalidad de “Mango </w:t>
-      </w:r>
-      <w:proofErr w:type="spellStart"/>
-      <w:r>
-        <w:rPr>
-          <w:rFonts w:ascii="Arial" w:eastAsia="Times New Roman" w:hAnsi="Arial" w:cs="Arial"/>
-          <w:sz w:val="24"/>
-          <w:szCs w:val="24"/>
-          <w:lang w:val="es-CR"/>
-        </w:rPr>
-        <w:t>Query</w:t>
-      </w:r>
-      <w:proofErr w:type="spellEnd"/>
-      <w:r>
-        <w:rPr>
-          <w:rFonts w:ascii="Arial" w:eastAsia="Times New Roman" w:hAnsi="Arial" w:cs="Arial"/>
-          <w:sz w:val="24"/>
-          <w:szCs w:val="24"/>
-          <w:lang w:val="es-CR"/>
-        </w:rPr>
-        <w:t xml:space="preserve">” de </w:t>
-      </w:r>
-      <w:proofErr w:type="spellStart"/>
-      <w:r>
-        <w:rPr>
-          <w:rFonts w:ascii="Arial" w:eastAsia="Times New Roman" w:hAnsi="Arial" w:cs="Arial"/>
-          <w:sz w:val="24"/>
-          <w:szCs w:val="24"/>
-          <w:lang w:val="es-CR"/>
-        </w:rPr>
-        <w:t>Fauxton</w:t>
-      </w:r>
-      <w:proofErr w:type="spellEnd"/>
-      <w:r>
-        <w:rPr>
-          <w:rFonts w:ascii="Arial" w:eastAsia="Times New Roman" w:hAnsi="Arial" w:cs="Arial"/>
-          <w:sz w:val="24"/>
-          <w:szCs w:val="24"/>
-          <w:lang w:val="es-CR"/>
-        </w:rPr>
-        <w:t xml:space="preserve">. </w:t>
-      </w:r>
-      <w:proofErr w:type="spellStart"/>
-      <w:r>
-        <w:rPr>
-          <w:rFonts w:ascii="Arial" w:eastAsia="Times New Roman" w:hAnsi="Arial" w:cs="Arial"/>
-          <w:sz w:val="24"/>
-          <w:szCs w:val="24"/>
-        </w:rPr>
-        <w:t>Coloca</w:t>
-      </w:r>
-      <w:proofErr w:type="spellEnd"/>
-      <w:r>
-        <w:rPr>
-          <w:rFonts w:ascii="Arial" w:eastAsia="Times New Roman" w:hAnsi="Arial" w:cs="Arial"/>
-          <w:sz w:val="24"/>
-          <w:szCs w:val="24"/>
-        </w:rPr>
-        <w:t xml:space="preserve"> </w:t>
-      </w:r>
-      <w:proofErr w:type="spellStart"/>
-      <w:r>
-        <w:rPr>
-          <w:rFonts w:ascii="Arial" w:eastAsia="Times New Roman" w:hAnsi="Arial" w:cs="Arial"/>
-          <w:sz w:val="24"/>
-          <w:szCs w:val="24"/>
-        </w:rPr>
-        <w:t>en</w:t>
-      </w:r>
-      <w:proofErr w:type="spellEnd"/>
-      <w:r>
-        <w:rPr>
-          <w:rFonts w:ascii="Arial" w:eastAsia="Times New Roman" w:hAnsi="Arial" w:cs="Arial"/>
-          <w:sz w:val="24"/>
-          <w:szCs w:val="24"/>
-        </w:rPr>
-        <w:t xml:space="preserve"> el selector: </w:t>
+      <w:r>
+        <w:rPr>
+          <w:rFonts w:ascii="Arial" w:eastAsia="Times New Roman" w:hAnsi="Arial" w:cs="Arial"/>
+          <w:sz w:val="24"/>
+          <w:szCs w:val="24"/>
+          <w:lang w:val="es-CR"/>
+        </w:rPr>
+        <w:t xml:space="preserve">, usando la funcionalidad de “Mango Query” de Fauxton. </w:t>
+      </w:r>
+      <w:r>
+        <w:rPr>
+          <w:rFonts w:ascii="Arial" w:eastAsia="Times New Roman" w:hAnsi="Arial" w:cs="Arial"/>
+          <w:sz w:val="24"/>
+          <w:szCs w:val="24"/>
+        </w:rPr>
+        <w:t xml:space="preserve">Coloca en el selector: </w:t>
       </w:r>
       <w:r>
         <w:rPr>
@@ -646,44 +877,165 @@
           <w:szCs w:val="24"/>
         </w:rPr>
         <w:br/>
-        <w:t>{"</w:t>
-      </w:r>
-      <w:proofErr w:type="spellStart"/>
-      <w:r>
-        <w:rPr>
-          <w:rFonts w:ascii="Arial" w:eastAsia="Times New Roman" w:hAnsi="Arial" w:cs="Arial"/>
-          <w:sz w:val="24"/>
-          <w:szCs w:val="24"/>
+        <w:t xml:space="preserve">{"paciente": "luis"} </w:t>
+      </w:r>
+    </w:p>
+    <w:p>
+      <w:pPr>
+        <w:spacing w:after="0" w:line="240" w:lineRule="auto"/>
+        <w:jc w:val="both"/>
+        <w:rPr>
+          <w:rFonts w:ascii="Arial" w:eastAsia="Times New Roman" w:hAnsi="Arial" w:cs="Arial"/>
+          <w:sz w:val="24"/>
+          <w:szCs w:val="24"/>
+        </w:rPr>
+      </w:pPr>
+    </w:p>
+    <w:p>
+      <w:pPr>
+        <w:spacing w:after="0" w:line="240" w:lineRule="auto"/>
+        <w:ind w:left="720"/>
+        <w:rPr>
+          <w:rFonts w:ascii="Courier New" w:eastAsia="Times New Roman" w:hAnsi="Courier New" w:cs="Courier New"/>
+          <w:sz w:val="20"/>
+          <w:szCs w:val="20"/>
+          <w:lang w:val="es-CR"/>
+        </w:rPr>
+      </w:pPr>
+      <w:r>
+        <w:rPr>
+          <w:rFonts w:ascii="Courier New" w:eastAsia="Times New Roman" w:hAnsi="Courier New" w:cs="Courier New"/>
+          <w:sz w:val="20"/>
+          <w:szCs w:val="20"/>
+          <w:lang w:val="es-CR"/>
+        </w:rPr>
+        <w:t>{</w:t>
+      </w:r>
+    </w:p>
+    <w:p>
+      <w:pPr>
+        <w:spacing w:after="0" w:line="240" w:lineRule="auto"/>
+        <w:ind w:left="720"/>
+        <w:rPr>
+          <w:rFonts w:ascii="Courier New" w:eastAsia="Times New Roman" w:hAnsi="Courier New" w:cs="Courier New"/>
+          <w:sz w:val="20"/>
+          <w:szCs w:val="20"/>
+          <w:lang w:val="es-CR"/>
+        </w:rPr>
+      </w:pPr>
+      <w:r>
+        <w:rPr>
+          <w:rFonts w:ascii="Courier New" w:eastAsia="Times New Roman" w:hAnsi="Courier New" w:cs="Courier New"/>
+          <w:sz w:val="20"/>
+          <w:szCs w:val="20"/>
+          <w:lang w:val="es-CR"/>
+        </w:rPr>
+        <w:tab/>
+        <w:t>“selector”: {</w:t>
+      </w:r>
+    </w:p>
+    <w:p>
+      <w:pPr>
+        <w:spacing w:after="0" w:line="240" w:lineRule="auto"/>
+        <w:ind w:left="720"/>
+        <w:rPr>
+          <w:rFonts w:ascii="Courier New" w:eastAsia="Times New Roman" w:hAnsi="Courier New" w:cs="Courier New"/>
+          <w:sz w:val="20"/>
+          <w:szCs w:val="20"/>
+          <w:lang w:val="es-CR"/>
+        </w:rPr>
+      </w:pPr>
+      <w:r>
+        <w:rPr>
+          <w:rFonts w:ascii="Courier New" w:eastAsia="Times New Roman" w:hAnsi="Courier New" w:cs="Courier New"/>
+          <w:sz w:val="20"/>
+          <w:szCs w:val="20"/>
+          <w:lang w:val="es-CR"/>
+        </w:rPr>
+        <w:tab/>
+      </w:r>
+      <w:r>
+        <w:rPr>
+          <w:rFonts w:ascii="Courier New" w:eastAsia="Times New Roman" w:hAnsi="Courier New" w:cs="Courier New"/>
+          <w:sz w:val="20"/>
+          <w:szCs w:val="20"/>
+          <w:lang w:val="es-CR"/>
+        </w:rPr>
+        <w:tab/>
+        <w:t>“</w:t>
+      </w:r>
+      <w:r>
+        <w:rPr>
+          <w:rFonts w:ascii="Courier New" w:eastAsia="Times New Roman" w:hAnsi="Courier New" w:cs="Courier New"/>
+          <w:sz w:val="20"/>
+          <w:szCs w:val="20"/>
+          <w:lang w:val="es-CR"/>
         </w:rPr>
         <w:t>paciente</w:t>
       </w:r>
-      <w:proofErr w:type="spellEnd"/>
-      <w:r>
-        <w:rPr>
-          <w:rFonts w:ascii="Arial" w:eastAsia="Times New Roman" w:hAnsi="Arial" w:cs="Arial"/>
-          <w:sz w:val="24"/>
-          <w:szCs w:val="24"/>
-        </w:rPr>
-        <w:t>": "</w:t>
-      </w:r>
-      <w:proofErr w:type="spellStart"/>
-      <w:r>
-        <w:rPr>
-          <w:rFonts w:ascii="Arial" w:eastAsia="Times New Roman" w:hAnsi="Arial" w:cs="Arial"/>
-          <w:sz w:val="24"/>
-          <w:szCs w:val="24"/>
-        </w:rPr>
-        <w:t>luis</w:t>
-      </w:r>
-      <w:proofErr w:type="spellEnd"/>
-      <w:r>
-        <w:rPr>
-          <w:rFonts w:ascii="Arial" w:eastAsia="Times New Roman" w:hAnsi="Arial" w:cs="Arial"/>
-          <w:sz w:val="24"/>
-          <w:szCs w:val="24"/>
-        </w:rPr>
-        <w:t xml:space="preserve">"} </w:t>
-      </w:r>
+      <w:r>
+        <w:rPr>
+          <w:rFonts w:ascii="Courier New" w:eastAsia="Times New Roman" w:hAnsi="Courier New" w:cs="Courier New"/>
+          <w:sz w:val="20"/>
+          <w:szCs w:val="20"/>
+          <w:lang w:val="es-CR"/>
+        </w:rPr>
+        <w:t>”: “luis”</w:t>
+      </w:r>
+    </w:p>
+    <w:p>
+      <w:pPr>
+        <w:spacing w:after="0" w:line="240" w:lineRule="auto"/>
+        <w:ind w:left="720" w:firstLine="720"/>
+        <w:rPr>
+          <w:rFonts w:ascii="Courier New" w:eastAsia="Times New Roman" w:hAnsi="Courier New" w:cs="Courier New"/>
+          <w:sz w:val="20"/>
+          <w:szCs w:val="20"/>
+          <w:lang w:val="es-CR"/>
+        </w:rPr>
+      </w:pPr>
+      <w:r>
+        <w:rPr>
+          <w:rFonts w:ascii="Courier New" w:eastAsia="Times New Roman" w:hAnsi="Courier New" w:cs="Courier New"/>
+          <w:sz w:val="20"/>
+          <w:szCs w:val="20"/>
+          <w:lang w:val="es-CR"/>
+        </w:rPr>
+        <w:t>}</w:t>
+      </w:r>
+    </w:p>
+    <w:p>
+      <w:pPr>
+        <w:spacing w:after="0" w:line="240" w:lineRule="auto"/>
+        <w:ind w:left="720"/>
+        <w:rPr>
+          <w:rFonts w:ascii="Courier New" w:eastAsia="Times New Roman" w:hAnsi="Courier New" w:cs="Courier New"/>
+          <w:sz w:val="20"/>
+          <w:szCs w:val="20"/>
+          <w:lang w:val="es-CR"/>
+        </w:rPr>
+      </w:pPr>
+      <w:r>
+        <w:rPr>
+          <w:rFonts w:ascii="Courier New" w:eastAsia="Times New Roman" w:hAnsi="Courier New" w:cs="Courier New"/>
+          <w:sz w:val="20"/>
+          <w:szCs w:val="20"/>
+          <w:lang w:val="es-CR"/>
+        </w:rPr>
+        <w:t>}</w:t>
+      </w:r>
+    </w:p>
+    <w:p>
+      <w:pPr>
+        <w:spacing w:after="0" w:line="240" w:lineRule="auto"/>
+        <w:ind w:left="720"/>
+        <w:jc w:val="both"/>
+        <w:rPr>
+          <w:rFonts w:ascii="Arial" w:eastAsia="Times New Roman" w:hAnsi="Arial" w:cs="Arial"/>
+          <w:sz w:val="24"/>
+          <w:szCs w:val="24"/>
+        </w:rPr>
+      </w:pPr>
     </w:p>
     <w:p>
       <w:pPr>
@@ -729,7 +1081,6 @@
         </w:rPr>
         <w:t xml:space="preserve"> los documentos del paciente </w:t>
       </w:r>
-      <w:proofErr w:type="spellStart"/>
       <w:r>
         <w:rPr>
           <w:rFonts w:ascii="Arial" w:eastAsia="Times New Roman" w:hAnsi="Arial" w:cs="Arial"/>
@@ -741,55 +1092,14 @@
         </w:rPr>
         <w:t>luis</w:t>
       </w:r>
-      <w:proofErr w:type="spellEnd"/>
-      <w:r>
-        <w:rPr>
-          <w:rFonts w:ascii="Arial" w:eastAsia="Times New Roman" w:hAnsi="Arial" w:cs="Arial"/>
-          <w:sz w:val="24"/>
-          <w:szCs w:val="24"/>
-          <w:lang w:val="es-CR"/>
-        </w:rPr>
-        <w:t xml:space="preserve"> con dolor de cabeza, usando la funcionalidad de “Mango </w:t>
-      </w:r>
-      <w:proofErr w:type="spellStart"/>
-      <w:r>
-        <w:rPr>
-          <w:rFonts w:ascii="Arial" w:eastAsia="Times New Roman" w:hAnsi="Arial" w:cs="Arial"/>
-          <w:sz w:val="24"/>
-          <w:szCs w:val="24"/>
-          <w:lang w:val="es-CR"/>
-        </w:rPr>
-        <w:t>Query</w:t>
-      </w:r>
-      <w:proofErr w:type="spellEnd"/>
-      <w:r>
-        <w:rPr>
-          <w:rFonts w:ascii="Arial" w:eastAsia="Times New Roman" w:hAnsi="Arial" w:cs="Arial"/>
-          <w:sz w:val="24"/>
-          <w:szCs w:val="24"/>
-          <w:lang w:val="es-CR"/>
-        </w:rPr>
-        <w:t xml:space="preserve">” de </w:t>
-      </w:r>
-      <w:proofErr w:type="spellStart"/>
-      <w:r>
-        <w:rPr>
-          <w:rFonts w:ascii="Arial" w:eastAsia="Times New Roman" w:hAnsi="Arial" w:cs="Arial"/>
-          <w:sz w:val="24"/>
-          <w:szCs w:val="24"/>
-          <w:lang w:val="es-CR"/>
-        </w:rPr>
-        <w:t>Fauxton</w:t>
-      </w:r>
-      <w:proofErr w:type="spellEnd"/>
-      <w:r>
-        <w:rPr>
-          <w:rFonts w:ascii="Arial" w:eastAsia="Times New Roman" w:hAnsi="Arial" w:cs="Arial"/>
-          <w:sz w:val="24"/>
-          <w:szCs w:val="24"/>
-          <w:lang w:val="es-CR"/>
-        </w:rPr>
-        <w:t xml:space="preserve">. Coloca en el selector: </w:t>
+      <w:r>
+        <w:rPr>
+          <w:rFonts w:ascii="Arial" w:eastAsia="Times New Roman" w:hAnsi="Arial" w:cs="Arial"/>
+          <w:sz w:val="24"/>
+          <w:szCs w:val="24"/>
+          <w:lang w:val="es-CR"/>
+        </w:rPr>
+        <w:t xml:space="preserve"> con dolor de cabeza, usando la funcionalidad de “Mango Query” de Fauxton. Coloca en el selector: </w:t>
       </w:r>
       <w:r>
         <w:rPr>
@@ -799,48 +1109,201 @@
           <w:lang w:val="es-CR"/>
         </w:rPr>
         <w:br/>
-        <w:t>{"paciente": "</w:t>
-      </w:r>
-      <w:proofErr w:type="spellStart"/>
-      <w:r>
-        <w:rPr>
-          <w:rFonts w:ascii="Arial" w:eastAsia="Times New Roman" w:hAnsi="Arial" w:cs="Arial"/>
-          <w:sz w:val="24"/>
-          <w:szCs w:val="24"/>
-          <w:lang w:val="es-CR"/>
-        </w:rPr>
-        <w:t>luis</w:t>
-      </w:r>
-      <w:proofErr w:type="spellEnd"/>
-      <w:r>
-        <w:rPr>
-          <w:rFonts w:ascii="Arial" w:eastAsia="Times New Roman" w:hAnsi="Arial" w:cs="Arial"/>
-          <w:sz w:val="24"/>
-          <w:szCs w:val="24"/>
-          <w:lang w:val="es-CR"/>
-        </w:rPr>
-        <w:t>", "</w:t>
-      </w:r>
-      <w:proofErr w:type="spellStart"/>
-      <w:r>
-        <w:rPr>
-          <w:rFonts w:ascii="Arial" w:eastAsia="Times New Roman" w:hAnsi="Arial" w:cs="Arial"/>
-          <w:sz w:val="24"/>
-          <w:szCs w:val="24"/>
-          <w:lang w:val="es-CR"/>
-        </w:rPr>
-        <w:t>descripcion</w:t>
-      </w:r>
-      <w:proofErr w:type="spellEnd"/>
-      <w:r>
-        <w:rPr>
-          <w:rFonts w:ascii="Arial" w:eastAsia="Times New Roman" w:hAnsi="Arial" w:cs="Arial"/>
-          <w:sz w:val="24"/>
-          <w:szCs w:val="24"/>
-          <w:lang w:val="es-CR"/>
-        </w:rPr>
-        <w:t xml:space="preserve">": "dolor de cabeza"} </w:t>
-      </w:r>
+        <w:t xml:space="preserve">{"paciente": "luis", "descripcion": "dolor de cabeza"} </w:t>
+      </w:r>
+    </w:p>
+    <w:p>
+      <w:pPr>
+        <w:spacing w:after="0" w:line="240" w:lineRule="auto"/>
+        <w:jc w:val="both"/>
+        <w:rPr>
+          <w:rFonts w:ascii="Arial" w:eastAsia="Times New Roman" w:hAnsi="Arial" w:cs="Arial"/>
+          <w:sz w:val="24"/>
+          <w:szCs w:val="24"/>
+          <w:lang w:val="es-CR"/>
+        </w:rPr>
+      </w:pPr>
+    </w:p>
+    <w:p>
+      <w:pPr>
+        <w:spacing w:after="0" w:line="240" w:lineRule="auto"/>
+        <w:ind w:left="720"/>
+        <w:rPr>
+          <w:rFonts w:ascii="Courier New" w:eastAsia="Times New Roman" w:hAnsi="Courier New" w:cs="Courier New"/>
+          <w:sz w:val="20"/>
+          <w:szCs w:val="20"/>
+          <w:lang w:val="es-CR"/>
+        </w:rPr>
+      </w:pPr>
+      <w:r>
+        <w:rPr>
+          <w:rFonts w:ascii="Courier New" w:eastAsia="Times New Roman" w:hAnsi="Courier New" w:cs="Courier New"/>
+          <w:sz w:val="20"/>
+          <w:szCs w:val="20"/>
+          <w:lang w:val="es-CR"/>
+        </w:rPr>
+        <w:t>{</w:t>
+      </w:r>
+    </w:p>
+    <w:p>
+      <w:pPr>
+        <w:spacing w:after="0" w:line="240" w:lineRule="auto"/>
+        <w:ind w:left="720"/>
+        <w:rPr>
+          <w:rFonts w:ascii="Courier New" w:eastAsia="Times New Roman" w:hAnsi="Courier New" w:cs="Courier New"/>
+          <w:sz w:val="20"/>
+          <w:szCs w:val="20"/>
+          <w:lang w:val="es-CR"/>
+        </w:rPr>
+      </w:pPr>
+      <w:r>
+        <w:rPr>
+          <w:rFonts w:ascii="Courier New" w:eastAsia="Times New Roman" w:hAnsi="Courier New" w:cs="Courier New"/>
+          <w:sz w:val="20"/>
+          <w:szCs w:val="20"/>
+          <w:lang w:val="es-CR"/>
+        </w:rPr>
+        <w:tab/>
+        <w:t>“selector”: {</w:t>
+      </w:r>
+    </w:p>
+    <w:p>
+      <w:pPr>
+        <w:spacing w:after="0" w:line="240" w:lineRule="auto"/>
+        <w:ind w:left="720"/>
+        <w:rPr>
+          <w:rFonts w:ascii="Courier New" w:eastAsia="Times New Roman" w:hAnsi="Courier New" w:cs="Courier New"/>
+          <w:sz w:val="20"/>
+          <w:szCs w:val="20"/>
+          <w:lang w:val="es-CR"/>
+        </w:rPr>
+      </w:pPr>
+      <w:r>
+        <w:rPr>
+          <w:rFonts w:ascii="Courier New" w:eastAsia="Times New Roman" w:hAnsi="Courier New" w:cs="Courier New"/>
+          <w:sz w:val="20"/>
+          <w:szCs w:val="20"/>
+          <w:lang w:val="es-CR"/>
+        </w:rPr>
+        <w:tab/>
+      </w:r>
+      <w:r>
+        <w:rPr>
+          <w:rFonts w:ascii="Courier New" w:eastAsia="Times New Roman" w:hAnsi="Courier New" w:cs="Courier New"/>
+          <w:sz w:val="20"/>
+          <w:szCs w:val="20"/>
+          <w:lang w:val="es-CR"/>
+        </w:rPr>
+        <w:tab/>
+        <w:t>“paciente”: “luis”</w:t>
+      </w:r>
+      <w:r>
+        <w:rPr>
+          <w:rFonts w:ascii="Courier New" w:eastAsia="Times New Roman" w:hAnsi="Courier New" w:cs="Courier New"/>
+          <w:sz w:val="20"/>
+          <w:szCs w:val="20"/>
+          <w:lang w:val="es-CR"/>
+        </w:rPr>
+        <w:t>,</w:t>
+      </w:r>
+    </w:p>
+    <w:p>
+      <w:pPr>
+        <w:spacing w:after="0" w:line="240" w:lineRule="auto"/>
+        <w:ind w:left="720"/>
+        <w:rPr>
+          <w:rFonts w:ascii="Courier New" w:eastAsia="Times New Roman" w:hAnsi="Courier New" w:cs="Courier New"/>
+          <w:sz w:val="20"/>
+          <w:szCs w:val="20"/>
+          <w:lang w:val="es-CR"/>
+        </w:rPr>
+      </w:pPr>
+      <w:r>
+        <w:rPr>
+          <w:rFonts w:ascii="Courier New" w:eastAsia="Times New Roman" w:hAnsi="Courier New" w:cs="Courier New"/>
+          <w:sz w:val="20"/>
+          <w:szCs w:val="20"/>
+          <w:lang w:val="es-CR"/>
+        </w:rPr>
+        <w:tab/>
+      </w:r>
+      <w:r>
+        <w:rPr>
+          <w:rFonts w:ascii="Courier New" w:eastAsia="Times New Roman" w:hAnsi="Courier New" w:cs="Courier New"/>
+          <w:sz w:val="20"/>
+          <w:szCs w:val="20"/>
+          <w:lang w:val="es-CR"/>
+        </w:rPr>
+        <w:tab/>
+        <w:t>“descripcion”: “dolor de cabeza”</w:t>
+      </w:r>
+    </w:p>
+    <w:p>
+      <w:pPr>
+        <w:spacing w:after="0" w:line="240" w:lineRule="auto"/>
+        <w:ind w:left="720" w:firstLine="720"/>
+        <w:rPr>
+          <w:rFonts w:ascii="Courier New" w:eastAsia="Times New Roman" w:hAnsi="Courier New" w:cs="Courier New"/>
+          <w:sz w:val="20"/>
+          <w:szCs w:val="20"/>
+          <w:lang w:val="es-CR"/>
+        </w:rPr>
+      </w:pPr>
+      <w:r>
+        <w:rPr>
+          <w:rFonts w:ascii="Courier New" w:eastAsia="Times New Roman" w:hAnsi="Courier New" w:cs="Courier New"/>
+          <w:sz w:val="20"/>
+          <w:szCs w:val="20"/>
+          <w:lang w:val="es-CR"/>
+        </w:rPr>
+        <w:t>}</w:t>
+      </w:r>
+    </w:p>
+    <w:p>
+      <w:pPr>
+        <w:spacing w:after="0" w:line="240" w:lineRule="auto"/>
+        <w:ind w:left="720"/>
+        <w:rPr>
+          <w:rFonts w:ascii="Courier New" w:eastAsia="Times New Roman" w:hAnsi="Courier New" w:cs="Courier New"/>
+          <w:sz w:val="20"/>
+          <w:szCs w:val="20"/>
+          <w:lang w:val="es-CR"/>
+        </w:rPr>
+      </w:pPr>
+      <w:r>
+        <w:rPr>
+          <w:rFonts w:ascii="Courier New" w:eastAsia="Times New Roman" w:hAnsi="Courier New" w:cs="Courier New"/>
+          <w:sz w:val="20"/>
+          <w:szCs w:val="20"/>
+          <w:lang w:val="es-CR"/>
+        </w:rPr>
+        <w:t>}</w:t>
+      </w:r>
+    </w:p>
+    <w:p>
+      <w:pPr>
+        <w:spacing w:after="0" w:line="240" w:lineRule="auto"/>
+        <w:ind w:left="720"/>
+        <w:jc w:val="both"/>
+        <w:rPr>
+          <w:rFonts w:ascii="Arial" w:eastAsia="Times New Roman" w:hAnsi="Arial" w:cs="Arial"/>
+          <w:sz w:val="24"/>
+          <w:szCs w:val="24"/>
+          <w:lang w:val="es-CR"/>
+        </w:rPr>
+      </w:pPr>
+    </w:p>
+    <w:p>
+      <w:pPr>
+        <w:spacing w:after="0" w:line="240" w:lineRule="auto"/>
+        <w:jc w:val="both"/>
+        <w:rPr>
+          <w:rFonts w:ascii="Arial" w:eastAsia="Times New Roman" w:hAnsi="Arial" w:cs="Arial"/>
+          <w:sz w:val="24"/>
+          <w:szCs w:val="24"/>
+          <w:lang w:val="es-CR"/>
+        </w:rPr>
+      </w:pPr>
     </w:p>
     <w:p>
       <w:pPr>
@@ -884,28 +1347,124 @@
           <w:szCs w:val="24"/>
           <w:lang w:val="es-CR"/>
         </w:rPr>
-        <w:t xml:space="preserve"> por paciente colocando un </w:t>
-      </w:r>
-      <w:proofErr w:type="spellStart"/>
-      <w:r>
-        <w:rPr>
-          <w:rFonts w:ascii="Arial" w:eastAsia="Times New Roman" w:hAnsi="Arial" w:cs="Arial"/>
-          <w:sz w:val="24"/>
-          <w:szCs w:val="24"/>
+        <w:t xml:space="preserve"> por paciente colocando un sort por nombre, es decir, ordenando por nombre. </w:t>
+      </w:r>
+    </w:p>
+    <w:p>
+      <w:pPr>
+        <w:spacing w:after="0" w:line="240" w:lineRule="auto"/>
+        <w:jc w:val="both"/>
+        <w:rPr>
+          <w:rFonts w:ascii="Arial" w:eastAsia="Times New Roman" w:hAnsi="Arial" w:cs="Arial"/>
+          <w:sz w:val="24"/>
+          <w:szCs w:val="24"/>
+          <w:lang w:val="es-CR"/>
+        </w:rPr>
+      </w:pPr>
+    </w:p>
+    <w:p>
+      <w:pPr>
+        <w:spacing w:after="0" w:line="240" w:lineRule="auto"/>
+        <w:ind w:left="720"/>
+        <w:rPr>
+          <w:rFonts w:ascii="Courier New" w:eastAsia="Times New Roman" w:hAnsi="Courier New" w:cs="Courier New"/>
+          <w:sz w:val="20"/>
+          <w:szCs w:val="20"/>
+          <w:lang w:val="es-CR"/>
+        </w:rPr>
+      </w:pPr>
+      <w:r>
+        <w:rPr>
+          <w:rFonts w:ascii="Courier New" w:eastAsia="Times New Roman" w:hAnsi="Courier New" w:cs="Courier New"/>
+          <w:sz w:val="20"/>
+          <w:szCs w:val="20"/>
+          <w:lang w:val="es-CR"/>
+        </w:rPr>
+        <w:t>{</w:t>
+      </w:r>
+    </w:p>
+    <w:p>
+      <w:pPr>
+        <w:spacing w:after="0" w:line="240" w:lineRule="auto"/>
+        <w:ind w:left="720"/>
+        <w:rPr>
+          <w:rFonts w:ascii="Courier New" w:eastAsia="Times New Roman" w:hAnsi="Courier New" w:cs="Courier New"/>
+          <w:sz w:val="20"/>
+          <w:szCs w:val="20"/>
+          <w:lang w:val="es-CR"/>
+        </w:rPr>
+      </w:pPr>
+      <w:r>
+        <w:rPr>
+          <w:rFonts w:ascii="Courier New" w:eastAsia="Times New Roman" w:hAnsi="Courier New" w:cs="Courier New"/>
+          <w:sz w:val="20"/>
+          <w:szCs w:val="20"/>
+          <w:lang w:val="es-CR"/>
+        </w:rPr>
+        <w:tab/>
+        <w:t>“</w:t>
+      </w:r>
+      <w:r>
+        <w:rPr>
+          <w:rFonts w:ascii="Courier New" w:eastAsia="Times New Roman" w:hAnsi="Courier New" w:cs="Courier New"/>
+          <w:sz w:val="20"/>
+          <w:szCs w:val="20"/>
           <w:lang w:val="es-CR"/>
         </w:rPr>
         <w:t>sort</w:t>
       </w:r>
-      <w:proofErr w:type="spellEnd"/>
-      <w:r>
-        <w:rPr>
-          <w:rFonts w:ascii="Arial" w:eastAsia="Times New Roman" w:hAnsi="Arial" w:cs="Arial"/>
-          <w:sz w:val="24"/>
-          <w:szCs w:val="24"/>
-          <w:lang w:val="es-CR"/>
-        </w:rPr>
-        <w:t xml:space="preserve"> por nombre, es decir, ordenando por nombre. </w:t>
-      </w:r>
+      <w:r>
+        <w:rPr>
+          <w:rFonts w:ascii="Courier New" w:eastAsia="Times New Roman" w:hAnsi="Courier New" w:cs="Courier New"/>
+          <w:sz w:val="20"/>
+          <w:szCs w:val="20"/>
+          <w:lang w:val="es-CR"/>
+        </w:rPr>
+        <w:t xml:space="preserve">”: </w:t>
+      </w:r>
+      <w:r>
+        <w:rPr>
+          <w:rFonts w:ascii="Courier New" w:eastAsia="Times New Roman" w:hAnsi="Courier New" w:cs="Courier New"/>
+          <w:sz w:val="20"/>
+          <w:szCs w:val="20"/>
+          <w:lang w:val="es-CR"/>
+        </w:rPr>
+        <w:t>[{“paciente”: “asc”}]</w:t>
+      </w:r>
+    </w:p>
+    <w:p>
+      <w:pPr>
+        <w:spacing w:after="0" w:line="240" w:lineRule="auto"/>
+        <w:ind w:left="720"/>
+        <w:rPr>
+          <w:rFonts w:ascii="Courier New" w:eastAsia="Times New Roman" w:hAnsi="Courier New" w:cs="Courier New"/>
+          <w:sz w:val="20"/>
+          <w:szCs w:val="20"/>
+          <w:lang w:val="es-CR"/>
+        </w:rPr>
+      </w:pPr>
+      <w:r>
+        <w:rPr>
+          <w:rFonts w:ascii="Courier New" w:eastAsia="Times New Roman" w:hAnsi="Courier New" w:cs="Courier New"/>
+          <w:sz w:val="20"/>
+          <w:szCs w:val="20"/>
+          <w:lang w:val="es-CR"/>
+        </w:rPr>
+        <w:t>}</w:t>
+      </w:r>
+    </w:p>
+    <w:p>
+      <w:pPr>
+        <w:spacing w:after="0" w:line="240" w:lineRule="auto"/>
+        <w:ind w:left="360"/>
+        <w:jc w:val="both"/>
+        <w:rPr>
+          <w:rFonts w:ascii="Arial" w:eastAsia="Times New Roman" w:hAnsi="Arial" w:cs="Arial"/>
+          <w:sz w:val="24"/>
+          <w:szCs w:val="24"/>
+          <w:lang w:val="es-CR"/>
+        </w:rPr>
+      </w:pPr>
     </w:p>
     <w:p>
       <w:pPr>
@@ -976,6 +1535,18 @@
         </w:rPr>
         <w:t xml:space="preserve">Para confirmar que tu experiencia ha sido llevada a cabo con éxito, revisa los siguientes puntos: </w:t>
       </w:r>
+    </w:p>
+    <w:p>
+      <w:pPr>
+        <w:spacing w:after="0" w:line="240" w:lineRule="auto"/>
+        <w:jc w:val="both"/>
+        <w:rPr>
+          <w:rFonts w:ascii="Arial" w:eastAsia="Times New Roman" w:hAnsi="Arial" w:cs="Arial"/>
+          <w:sz w:val="24"/>
+          <w:szCs w:val="24"/>
+          <w:lang w:val="es-CR"/>
+        </w:rPr>
+      </w:pPr>
     </w:p>
     <w:p>
       <w:pPr>
@@ -999,28 +1570,21 @@
           <w:szCs w:val="24"/>
           <w:lang w:val="es-CR"/>
         </w:rPr>
-        <w:t xml:space="preserve">Verifica que la base de datos </w:t>
-      </w:r>
-      <w:proofErr w:type="spellStart"/>
-      <w:r>
-        <w:rPr>
-          <w:rFonts w:ascii="Arial" w:eastAsia="Times New Roman" w:hAnsi="Arial" w:cs="Arial"/>
-          <w:sz w:val="24"/>
-          <w:szCs w:val="24"/>
-          <w:lang w:val="es-CR"/>
-        </w:rPr>
-        <w:t>enfermeria</w:t>
-      </w:r>
-      <w:proofErr w:type="spellEnd"/>
-      <w:r>
-        <w:rPr>
-          <w:rFonts w:ascii="Arial" w:eastAsia="Times New Roman" w:hAnsi="Arial" w:cs="Arial"/>
-          <w:sz w:val="24"/>
-          <w:szCs w:val="24"/>
-          <w:lang w:val="es-CR"/>
-        </w:rPr>
-        <w:t xml:space="preserve"> esté en la lista de base de datos existentes. </w:t>
-      </w:r>
+        <w:t xml:space="preserve">Verifica que la base de datos enfermeria esté en la lista de base de datos existentes. </w:t>
+      </w:r>
+    </w:p>
+    <w:p>
+      <w:pPr>
+        <w:spacing w:after="0" w:line="240" w:lineRule="auto"/>
+        <w:ind w:left="720"/>
+        <w:jc w:val="both"/>
+        <w:rPr>
+          <w:rFonts w:ascii="Arial" w:eastAsia="Times New Roman" w:hAnsi="Arial" w:cs="Arial"/>
+          <w:sz w:val="24"/>
+          <w:szCs w:val="24"/>
+          <w:lang w:val="es-CR"/>
+        </w:rPr>
+      </w:pPr>
     </w:p>
     <w:p>
       <w:pPr>
@@ -1064,48 +1628,20 @@
           <w:szCs w:val="24"/>
           <w:lang w:val="es-CR"/>
         </w:rPr>
-        <w:t xml:space="preserve"> documentos creados en la tabla: dos pertenecientes a </w:t>
-      </w:r>
-      <w:proofErr w:type="spellStart"/>
-      <w:r>
-        <w:rPr>
-          <w:rFonts w:ascii="Arial" w:eastAsia="Times New Roman" w:hAnsi="Arial" w:cs="Arial"/>
-          <w:sz w:val="24"/>
-          <w:szCs w:val="24"/>
-          <w:lang w:val="es-CR"/>
-        </w:rPr>
-        <w:t>luis</w:t>
-      </w:r>
-      <w:proofErr w:type="spellEnd"/>
-      <w:r>
-        <w:rPr>
-          <w:rFonts w:ascii="Arial" w:eastAsia="Times New Roman" w:hAnsi="Arial" w:cs="Arial"/>
-          <w:sz w:val="24"/>
-          <w:szCs w:val="24"/>
-          <w:lang w:val="es-CR"/>
-        </w:rPr>
-        <w:t xml:space="preserve"> y uno a </w:t>
-      </w:r>
-      <w:proofErr w:type="spellStart"/>
-      <w:r>
-        <w:rPr>
-          <w:rFonts w:ascii="Arial" w:eastAsia="Times New Roman" w:hAnsi="Arial" w:cs="Arial"/>
-          <w:sz w:val="24"/>
-          <w:szCs w:val="24"/>
-          <w:lang w:val="es-CR"/>
-        </w:rPr>
-        <w:t>ana</w:t>
-      </w:r>
-      <w:proofErr w:type="spellEnd"/>
-      <w:r>
-        <w:rPr>
-          <w:rFonts w:ascii="Arial" w:eastAsia="Times New Roman" w:hAnsi="Arial" w:cs="Arial"/>
-          <w:sz w:val="24"/>
-          <w:szCs w:val="24"/>
-          <w:lang w:val="es-CR"/>
-        </w:rPr>
-        <w:t xml:space="preserve">. </w:t>
-      </w:r>
+        <w:t xml:space="preserve"> documentos creados en la tabla: dos pertenecientes a luis y uno a ana. </w:t>
+      </w:r>
+    </w:p>
+    <w:p>
+      <w:pPr>
+        <w:spacing w:after="0" w:line="240" w:lineRule="auto"/>
+        <w:jc w:val="both"/>
+        <w:rPr>
+          <w:rFonts w:ascii="Arial" w:eastAsia="Times New Roman" w:hAnsi="Arial" w:cs="Arial"/>
+          <w:sz w:val="24"/>
+          <w:szCs w:val="24"/>
+          <w:lang w:val="es-CR"/>
+        </w:rPr>
+      </w:pPr>
     </w:p>
     <w:p>
       <w:pPr>
@@ -1134,6 +1670,18 @@
     </w:p>
     <w:p>
       <w:pPr>
+        <w:spacing w:after="0" w:line="240" w:lineRule="auto"/>
+        <w:jc w:val="both"/>
+        <w:rPr>
+          <w:rFonts w:ascii="Arial" w:eastAsia="Times New Roman" w:hAnsi="Arial" w:cs="Arial"/>
+          <w:sz w:val="24"/>
+          <w:szCs w:val="24"/>
+          <w:lang w:val="es-CR"/>
+        </w:rPr>
+      </w:pPr>
+    </w:p>
+    <w:p>
+      <w:pPr>
         <w:numPr>
           <w:ilvl w:val="0"/>
           <w:numId w:val="2"/>
@@ -1184,48 +1732,20 @@
           <w:lang w:val="es-CR"/>
         </w:rPr>
         <w:br/>
-        <w:t>{"paciente": "</w:t>
-      </w:r>
-      <w:proofErr w:type="spellStart"/>
-      <w:r>
-        <w:rPr>
-          <w:rFonts w:ascii="Arial" w:eastAsia="Times New Roman" w:hAnsi="Arial" w:cs="Arial"/>
-          <w:sz w:val="24"/>
-          <w:szCs w:val="24"/>
-          <w:lang w:val="es-CR"/>
-        </w:rPr>
-        <w:t>luis</w:t>
-      </w:r>
-      <w:proofErr w:type="spellEnd"/>
-      <w:r>
-        <w:rPr>
-          <w:rFonts w:ascii="Arial" w:eastAsia="Times New Roman" w:hAnsi="Arial" w:cs="Arial"/>
-          <w:sz w:val="24"/>
-          <w:szCs w:val="24"/>
-          <w:lang w:val="es-CR"/>
-        </w:rPr>
-        <w:t>", "</w:t>
-      </w:r>
-      <w:proofErr w:type="spellStart"/>
-      <w:r>
-        <w:rPr>
-          <w:rFonts w:ascii="Arial" w:eastAsia="Times New Roman" w:hAnsi="Arial" w:cs="Arial"/>
-          <w:sz w:val="24"/>
-          <w:szCs w:val="24"/>
-          <w:lang w:val="es-CR"/>
-        </w:rPr>
-        <w:t>descripcion</w:t>
-      </w:r>
-      <w:proofErr w:type="spellEnd"/>
-      <w:r>
-        <w:rPr>
-          <w:rFonts w:ascii="Arial" w:eastAsia="Times New Roman" w:hAnsi="Arial" w:cs="Arial"/>
-          <w:sz w:val="24"/>
-          <w:szCs w:val="24"/>
-          <w:lang w:val="es-CR"/>
-        </w:rPr>
-        <w:t xml:space="preserve">": "dolor de cabeza"}. </w:t>
-      </w:r>
+        <w:t xml:space="preserve">{"paciente": "luis", "descripcion": "dolor de cabeza"}. </w:t>
+      </w:r>
+    </w:p>
+    <w:p>
+      <w:pPr>
+        <w:spacing w:after="0" w:line="240" w:lineRule="auto"/>
+        <w:jc w:val="both"/>
+        <w:rPr>
+          <w:rFonts w:ascii="Arial" w:eastAsia="Times New Roman" w:hAnsi="Arial" w:cs="Arial"/>
+          <w:sz w:val="24"/>
+          <w:szCs w:val="24"/>
+          <w:lang w:val="es-CR"/>
+        </w:rPr>
+      </w:pPr>
     </w:p>
     <w:p>
       <w:pPr>
@@ -1249,128 +1769,40 @@
           <w:szCs w:val="24"/>
           <w:lang w:val="es-CR"/>
         </w:rPr>
-        <w:t xml:space="preserve">Observa tres </w:t>
-      </w:r>
-      <w:proofErr w:type="gramStart"/>
-      <w:r>
-        <w:rPr>
-          <w:rFonts w:ascii="Arial" w:eastAsia="Times New Roman" w:hAnsi="Arial" w:cs="Arial"/>
-          <w:sz w:val="24"/>
-          <w:szCs w:val="24"/>
-          <w:lang w:val="es-CR"/>
-        </w:rPr>
-        <w:t>documentos</w:t>
-      </w:r>
-      <w:proofErr w:type="gramEnd"/>
-      <w:r>
-        <w:rPr>
-          <w:rFonts w:ascii="Arial" w:eastAsia="Times New Roman" w:hAnsi="Arial" w:cs="Arial"/>
-          <w:sz w:val="24"/>
-          <w:szCs w:val="24"/>
-          <w:lang w:val="es-CR"/>
-        </w:rPr>
-        <w:t xml:space="preserve"> pero primero </w:t>
-      </w:r>
-      <w:proofErr w:type="spellStart"/>
-      <w:r>
-        <w:rPr>
-          <w:rFonts w:ascii="Arial" w:eastAsia="Times New Roman" w:hAnsi="Arial" w:cs="Arial"/>
-          <w:sz w:val="24"/>
-          <w:szCs w:val="24"/>
-          <w:lang w:val="es-CR"/>
-        </w:rPr>
-        <w:t>ana</w:t>
-      </w:r>
-      <w:proofErr w:type="spellEnd"/>
-      <w:r>
-        <w:rPr>
-          <w:rFonts w:ascii="Arial" w:eastAsia="Times New Roman" w:hAnsi="Arial" w:cs="Arial"/>
-          <w:sz w:val="24"/>
-          <w:szCs w:val="24"/>
-          <w:lang w:val="es-CR"/>
-        </w:rPr>
-        <w:t xml:space="preserve"> y luego </w:t>
-      </w:r>
-      <w:proofErr w:type="spellStart"/>
-      <w:r>
-        <w:rPr>
-          <w:rFonts w:ascii="Arial" w:eastAsia="Times New Roman" w:hAnsi="Arial" w:cs="Arial"/>
-          <w:sz w:val="24"/>
-          <w:szCs w:val="24"/>
-          <w:lang w:val="es-CR"/>
-        </w:rPr>
-        <w:t>luis</w:t>
-      </w:r>
-      <w:proofErr w:type="spellEnd"/>
-      <w:r>
-        <w:rPr>
-          <w:rFonts w:ascii="Arial" w:eastAsia="Times New Roman" w:hAnsi="Arial" w:cs="Arial"/>
-          <w:sz w:val="24"/>
-          <w:szCs w:val="24"/>
-          <w:lang w:val="es-CR"/>
-        </w:rPr>
-        <w:t xml:space="preserve">. </w:t>
-      </w:r>
-    </w:p>
-    <w:p>
-      <w:pPr>
-        <w:spacing w:after="0" w:line="240" w:lineRule="auto"/>
-        <w:jc w:val="both"/>
-        <w:rPr>
-          <w:rFonts w:ascii="Arial" w:eastAsia="Times New Roman" w:hAnsi="Arial" w:cs="Arial"/>
-          <w:sz w:val="24"/>
-          <w:szCs w:val="24"/>
-          <w:lang w:val="es-CR"/>
-        </w:rPr>
-      </w:pPr>
-      <w:r>
-        <w:rPr>
-          <w:rFonts w:ascii="Arial" w:eastAsia="Times New Roman" w:hAnsi="Arial" w:cs="Arial"/>
-          <w:sz w:val="24"/>
-          <w:szCs w:val="24"/>
-          <w:lang w:val="es-CR"/>
-        </w:rPr>
-        <w:t xml:space="preserve">Muy bien has logrado interactuar con </w:t>
-      </w:r>
-      <w:proofErr w:type="spellStart"/>
-      <w:r>
-        <w:rPr>
-          <w:rFonts w:ascii="Arial" w:eastAsia="Times New Roman" w:hAnsi="Arial" w:cs="Arial"/>
-          <w:sz w:val="24"/>
-          <w:szCs w:val="24"/>
-          <w:lang w:val="es-CR"/>
-        </w:rPr>
-        <w:t>CouchDB</w:t>
-      </w:r>
-      <w:proofErr w:type="spellEnd"/>
-      <w:r>
-        <w:rPr>
-          <w:rFonts w:ascii="Arial" w:eastAsia="Times New Roman" w:hAnsi="Arial" w:cs="Arial"/>
-          <w:sz w:val="24"/>
-          <w:szCs w:val="24"/>
-          <w:lang w:val="es-CR"/>
-        </w:rPr>
-        <w:t xml:space="preserve"> a través de </w:t>
-      </w:r>
-      <w:proofErr w:type="spellStart"/>
-      <w:r>
-        <w:rPr>
-          <w:rFonts w:ascii="Arial" w:eastAsia="Times New Roman" w:hAnsi="Arial" w:cs="Arial"/>
-          <w:sz w:val="24"/>
-          <w:szCs w:val="24"/>
-          <w:lang w:val="es-CR"/>
-        </w:rPr>
-        <w:t>Fauxton</w:t>
-      </w:r>
-      <w:proofErr w:type="spellEnd"/>
-      <w:r>
-        <w:rPr>
-          <w:rFonts w:ascii="Arial" w:eastAsia="Times New Roman" w:hAnsi="Arial" w:cs="Arial"/>
-          <w:sz w:val="24"/>
-          <w:szCs w:val="24"/>
-          <w:lang w:val="es-CR"/>
-        </w:rPr>
-        <w:t xml:space="preserve"> de forma exitosa. </w:t>
+        <w:t xml:space="preserve">Observa tres documentos pero primero ana y luego luis. </w:t>
+      </w:r>
+    </w:p>
+    <w:p>
+      <w:pPr>
+        <w:spacing w:after="0" w:line="240" w:lineRule="auto"/>
+        <w:jc w:val="both"/>
+        <w:rPr>
+          <w:rFonts w:ascii="Arial" w:eastAsia="Times New Roman" w:hAnsi="Arial" w:cs="Arial"/>
+          <w:sz w:val="24"/>
+          <w:szCs w:val="24"/>
+          <w:lang w:val="es-CR"/>
+        </w:rPr>
+      </w:pPr>
+    </w:p>
+    <w:p>
+      <w:pPr>
+        <w:spacing w:after="0" w:line="240" w:lineRule="auto"/>
+        <w:jc w:val="both"/>
+        <w:rPr>
+          <w:rFonts w:ascii="Arial" w:eastAsia="Times New Roman" w:hAnsi="Arial" w:cs="Arial"/>
+          <w:sz w:val="24"/>
+          <w:szCs w:val="24"/>
+          <w:lang w:val="es-CR"/>
+        </w:rPr>
+      </w:pPr>
+      <w:r>
+        <w:rPr>
+          <w:rFonts w:ascii="Arial" w:eastAsia="Times New Roman" w:hAnsi="Arial" w:cs="Arial"/>
+          <w:sz w:val="24"/>
+          <w:szCs w:val="24"/>
+          <w:lang w:val="es-CR"/>
+        </w:rPr>
+        <w:t xml:space="preserve">Muy bien has logrado interactuar con CouchDB a través de Fauxton de forma exitosa. </w:t>
       </w:r>
     </w:p>
     <w:p>
@@ -1759,6 +2191,7 @@
     <w:lsdException w:name="HTML Sample" w:semiHidden="1" w:unhideWhenUsed="1"/>
     <w:lsdException w:name="HTML Typewriter" w:semiHidden="1" w:unhideWhenUsed="1"/>
     <w:lsdException w:name="HTML Variable" w:semiHidden="1" w:unhideWhenUsed="1"/>
+    <w:lsdException w:name="Normal Table" w:semiHidden="1" w:unhideWhenUsed="1"/>
     <w:lsdException w:name="annotation subject" w:semiHidden="1" w:unhideWhenUsed="1"/>
     <w:lsdException w:name="No List" w:semiHidden="1" w:unhideWhenUsed="1"/>
     <w:lsdException w:name="Outline List 1" w:semiHidden="1" w:unhideWhenUsed="1"/>
@@ -1805,8 +2238,10 @@
     <w:lsdException w:name="Table Subtle 2" w:semiHidden="1" w:unhideWhenUsed="1"/>
     <w:lsdException w:name="Table Web 1" w:semiHidden="1" w:unhideWhenUsed="1"/>
     <w:lsdException w:name="Table Web 2" w:semiHidden="1" w:unhideWhenUsed="1"/>
+    <w:lsdException w:name="Table Web 3" w:semiHidden="1" w:unhideWhenUsed="1"/>
     <w:lsdException w:name="Balloon Text" w:semiHidden="1" w:unhideWhenUsed="1"/>
     <w:lsdException w:name="Table Grid" w:uiPriority="39"/>
+    <w:lsdException w:name="Table Theme" w:semiHidden="1" w:unhideWhenUsed="1"/>
     <w:lsdException w:name="Placeholder Text" w:semiHidden="1"/>
     <w:lsdException w:name="No Spacing" w:uiPriority="1" w:qFormat="1"/>
     <w:lsdException w:name="Light Shading" w:uiPriority="60"/>
@@ -2161,6 +2596,40 @@
       <w:szCs w:val="20"/>
     </w:rPr>
   </w:style>
+  <w:style w:type="paragraph" w:styleId="ListParagraph">
+    <w:name w:val="List Paragraph"/>
+    <w:basedOn w:val="Normal"/>
+    <w:uiPriority w:val="34"/>
+    <w:qFormat/>
+    <w:rsid w:val="009F3165"/>
+    <w:pPr>
+      <w:ind w:left="720"/>
+      <w:contextualSpacing/>
+    </w:pPr>
+  </w:style>
+  <w:style w:type="character" w:styleId="Hyperlink">
+    <w:name w:val="Hyperlink"/>
+    <w:basedOn w:val="DefaultParagraphFont"/>
+    <w:uiPriority w:val="99"/>
+    <w:unhideWhenUsed/>
+    <w:rsid w:val="00871F39"/>
+    <w:rPr>
+      <w:color w:val="0000FF"/>
+      <w:u w:val="single"/>
+    </w:rPr>
+  </w:style>
+  <w:style w:type="character" w:styleId="UnresolvedMention">
+    <w:name w:val="Unresolved Mention"/>
+    <w:basedOn w:val="DefaultParagraphFont"/>
+    <w:uiPriority w:val="99"/>
+    <w:semiHidden/>
+    <w:unhideWhenUsed/>
+    <w:rsid w:val="00871F39"/>
+    <w:rPr>
+      <w:color w:val="605E5C"/>
+      <w:shd w:val="clear" w:color="auto" w:fill="E1DFDD"/>
+    </w:rPr>
+  </w:style>
 </w:styles>
 </file>
 

</xml_diff>